<commit_message>
updated docx, added zip
</commit_message>
<xml_diff>
--- a/Project 1 Intro.docx
+++ b/Project 1 Intro.docx
@@ -2,6 +2,303 @@
 <file path=word/document.xml><?xml version="1.0" encoding="utf-8"?>
 <w:document xmlns:mc="http://schemas.openxmlformats.org/markup-compatibility/2006" xmlns:o="urn:schemas-microsoft-com:office:office" xmlns:r="http://schemas.openxmlformats.org/officeDocument/2006/relationships" xmlns:m="http://schemas.openxmlformats.org/officeDocument/2006/math" xmlns:v="urn:schemas-microsoft-com:vml" xmlns:wp="http://schemas.openxmlformats.org/drawingml/2006/wordprocessingDrawing" xmlns:w10="urn:schemas-microsoft-com:office:word" xmlns:w="http://schemas.openxmlformats.org/wordprocessingml/2006/main" xmlns:wne="http://schemas.microsoft.com/office/word/2006/wordml" xmlns:sl="http://schemas.openxmlformats.org/schemaLibrary/2006/main" xmlns:a="http://schemas.openxmlformats.org/drawingml/2006/main" xmlns:pic="http://schemas.openxmlformats.org/drawingml/2006/picture" xmlns:c="http://schemas.openxmlformats.org/drawingml/2006/chart" xmlns:lc="http://schemas.openxmlformats.org/drawingml/2006/lockedCanvas" xmlns:dgm="http://schemas.openxmlformats.org/drawingml/2006/diagram" xmlns:wps="http://schemas.microsoft.com/office/word/2010/wordprocessingShape" xmlns:wpg="http://schemas.microsoft.com/office/word/2010/wordprocessingGroup" xmlns:w14="http://schemas.microsoft.com/office/word/2010/wordml" xmlns:w15="http://schemas.microsoft.com/office/word/2012/wordml">
   <w:body>
+    <w:p>
+      <w:pPr>
+        <w:spacing w:line="360" w:lineRule="auto"/>
+        <w:ind w:left="0" w:firstLine="0"/>
+        <w:contextualSpacing w:val="0"/>
+        <w:rPr>
+          <w:rFonts w:ascii="Times New Roman" w:cs="Times New Roman" w:eastAsia="Times New Roman" w:hAnsi="Times New Roman"/>
+          <w:sz w:val="24"/>
+          <w:szCs w:val="24"/>
+        </w:rPr>
+      </w:pPr>
+      <w:r>
+        <w:rPr>
+          <w:rFonts w:ascii="Times New Roman" w:cs="Times New Roman" w:eastAsia="Times New Roman" w:hAnsi="Times New Roman"/>
+          <w:sz w:val="24"/>
+          <w:szCs w:val="24"/>
+          <w:rtl w:val="0"/>
+        </w:rPr>
+        <w:t xml:space="preserve">ANLY 501 PROJECT PART1</w:t>
+      </w:r>
+    </w:p>
+    <w:p>
+      <w:pPr>
+        <w:spacing w:line="360" w:lineRule="auto"/>
+        <w:ind w:left="0" w:firstLine="0"/>
+        <w:contextualSpacing w:val="0"/>
+        <w:rPr>
+          <w:rFonts w:ascii="Times New Roman" w:cs="Times New Roman" w:eastAsia="Times New Roman" w:hAnsi="Times New Roman"/>
+          <w:sz w:val="24"/>
+          <w:szCs w:val="24"/>
+        </w:rPr>
+      </w:pPr>
+      <w:r>
+        <w:rPr>
+          <w:rtl w:val="0"/>
+        </w:rPr>
+      </w:r>
+    </w:p>
+    <w:p>
+      <w:pPr>
+        <w:spacing w:line="360" w:lineRule="auto"/>
+        <w:ind w:left="0" w:firstLine="0"/>
+        <w:contextualSpacing w:val="0"/>
+        <w:rPr>
+          <w:rFonts w:ascii="Times New Roman" w:cs="Times New Roman" w:eastAsia="Times New Roman" w:hAnsi="Times New Roman"/>
+          <w:sz w:val="24"/>
+          <w:szCs w:val="24"/>
+        </w:rPr>
+      </w:pPr>
+      <w:r>
+        <w:rPr>
+          <w:rtl w:val="0"/>
+        </w:rPr>
+      </w:r>
+    </w:p>
+    <w:p>
+      <w:pPr>
+        <w:spacing w:line="360" w:lineRule="auto"/>
+        <w:ind w:left="0" w:firstLine="0"/>
+        <w:contextualSpacing w:val="0"/>
+        <w:rPr>
+          <w:rFonts w:ascii="Times New Roman" w:cs="Times New Roman" w:eastAsia="Times New Roman" w:hAnsi="Times New Roman"/>
+          <w:sz w:val="24"/>
+          <w:szCs w:val="24"/>
+        </w:rPr>
+      </w:pPr>
+      <w:r>
+        <w:rPr>
+          <w:rtl w:val="0"/>
+        </w:rPr>
+      </w:r>
+    </w:p>
+    <w:p>
+      <w:pPr>
+        <w:spacing w:line="360" w:lineRule="auto"/>
+        <w:ind w:left="0" w:firstLine="0"/>
+        <w:contextualSpacing w:val="0"/>
+        <w:rPr>
+          <w:rFonts w:ascii="Times New Roman" w:cs="Times New Roman" w:eastAsia="Times New Roman" w:hAnsi="Times New Roman"/>
+          <w:sz w:val="24"/>
+          <w:szCs w:val="24"/>
+        </w:rPr>
+      </w:pPr>
+      <w:r>
+        <w:rPr>
+          <w:rtl w:val="0"/>
+        </w:rPr>
+      </w:r>
+    </w:p>
+    <w:p>
+      <w:pPr>
+        <w:widowControl w:val="0"/>
+        <w:spacing w:line="240" w:lineRule="auto"/>
+        <w:contextualSpacing w:val="0"/>
+        <w:jc w:val="center"/>
+        <w:rPr>
+          <w:rFonts w:ascii="Times New Roman" w:cs="Times New Roman" w:eastAsia="Times New Roman" w:hAnsi="Times New Roman"/>
+          <w:color w:val="212121"/>
+          <w:sz w:val="72"/>
+          <w:szCs w:val="72"/>
+        </w:rPr>
+      </w:pPr>
+      <w:r>
+        <w:rPr>
+          <w:rFonts w:ascii="Times New Roman" w:cs="Times New Roman" w:eastAsia="Times New Roman" w:hAnsi="Times New Roman"/>
+          <w:color w:val="212121"/>
+          <w:sz w:val="72"/>
+          <w:szCs w:val="72"/>
+          <w:rtl w:val="0"/>
+        </w:rPr>
+        <w:t xml:space="preserve">Where Should You Live For Your Health?</w:t>
+      </w:r>
+    </w:p>
+    <w:p>
+      <w:pPr>
+        <w:widowControl w:val="0"/>
+        <w:spacing w:line="240" w:lineRule="auto"/>
+        <w:contextualSpacing w:val="0"/>
+        <w:jc w:val="center"/>
+        <w:rPr>
+          <w:rFonts w:ascii="Times New Roman" w:cs="Times New Roman" w:eastAsia="Times New Roman" w:hAnsi="Times New Roman"/>
+          <w:color w:val="212121"/>
+          <w:sz w:val="72"/>
+          <w:szCs w:val="72"/>
+        </w:rPr>
+      </w:pPr>
+      <w:r>
+        <w:rPr>
+          <w:rtl w:val="0"/>
+        </w:rPr>
+      </w:r>
+    </w:p>
+    <w:p>
+      <w:pPr>
+        <w:widowControl w:val="0"/>
+        <w:spacing w:line="240" w:lineRule="auto"/>
+        <w:contextualSpacing w:val="0"/>
+        <w:jc w:val="center"/>
+        <w:rPr>
+          <w:rFonts w:ascii="Times New Roman" w:cs="Times New Roman" w:eastAsia="Times New Roman" w:hAnsi="Times New Roman"/>
+          <w:color w:val="212121"/>
+          <w:sz w:val="72"/>
+          <w:szCs w:val="72"/>
+        </w:rPr>
+      </w:pPr>
+      <w:r>
+        <w:rPr>
+          <w:rtl w:val="0"/>
+        </w:rPr>
+      </w:r>
+    </w:p>
+    <w:p>
+      <w:pPr>
+        <w:widowControl w:val="0"/>
+        <w:spacing w:line="240" w:lineRule="auto"/>
+        <w:contextualSpacing w:val="0"/>
+        <w:jc w:val="left"/>
+        <w:rPr>
+          <w:rFonts w:ascii="Times New Roman" w:cs="Times New Roman" w:eastAsia="Times New Roman" w:hAnsi="Times New Roman"/>
+          <w:color w:val="212121"/>
+          <w:sz w:val="72"/>
+          <w:szCs w:val="72"/>
+        </w:rPr>
+      </w:pPr>
+      <w:r>
+        <w:rPr>
+          <w:rtl w:val="0"/>
+        </w:rPr>
+      </w:r>
+    </w:p>
+    <w:p>
+      <w:pPr>
+        <w:widowControl w:val="0"/>
+        <w:spacing w:line="240" w:lineRule="auto"/>
+        <w:contextualSpacing w:val="0"/>
+        <w:jc w:val="center"/>
+        <w:rPr>
+          <w:rFonts w:ascii="Times New Roman" w:cs="Times New Roman" w:eastAsia="Times New Roman" w:hAnsi="Times New Roman"/>
+          <w:color w:val="212121"/>
+          <w:sz w:val="72"/>
+          <w:szCs w:val="72"/>
+        </w:rPr>
+      </w:pPr>
+      <w:r>
+        <w:rPr>
+          <w:rtl w:val="0"/>
+        </w:rPr>
+      </w:r>
+    </w:p>
+    <w:p>
+      <w:pPr>
+        <w:widowControl w:val="0"/>
+        <w:spacing w:line="240" w:lineRule="auto"/>
+        <w:contextualSpacing w:val="0"/>
+        <w:jc w:val="center"/>
+        <w:rPr>
+          <w:rFonts w:ascii="Times New Roman" w:cs="Times New Roman" w:eastAsia="Times New Roman" w:hAnsi="Times New Roman"/>
+          <w:color w:val="212121"/>
+          <w:sz w:val="28"/>
+          <w:szCs w:val="28"/>
+        </w:rPr>
+      </w:pPr>
+      <w:r>
+        <w:rPr>
+          <w:rFonts w:ascii="Times New Roman" w:cs="Times New Roman" w:eastAsia="Times New Roman" w:hAnsi="Times New Roman"/>
+          <w:color w:val="212121"/>
+          <w:sz w:val="28"/>
+          <w:szCs w:val="28"/>
+          <w:rtl w:val="0"/>
+        </w:rPr>
+        <w:t xml:space="preserve">Melissa Collier, Norman Hong, Jingjing Lin</w:t>
+      </w:r>
+    </w:p>
+    <w:p>
+      <w:pPr>
+        <w:widowControl w:val="0"/>
+        <w:spacing w:line="240" w:lineRule="auto"/>
+        <w:contextualSpacing w:val="0"/>
+        <w:jc w:val="center"/>
+        <w:rPr>
+          <w:rFonts w:ascii="Times New Roman" w:cs="Times New Roman" w:eastAsia="Times New Roman" w:hAnsi="Times New Roman"/>
+          <w:color w:val="212121"/>
+          <w:sz w:val="28"/>
+          <w:szCs w:val="28"/>
+        </w:rPr>
+      </w:pPr>
+      <w:r>
+        <w:rPr>
+          <w:rFonts w:ascii="Times New Roman" w:cs="Times New Roman" w:eastAsia="Times New Roman" w:hAnsi="Times New Roman"/>
+          <w:color w:val="212121"/>
+          <w:sz w:val="28"/>
+          <w:szCs w:val="28"/>
+          <w:rtl w:val="0"/>
+        </w:rPr>
+        <w:t xml:space="preserve">Yeqing Liu, Xiner Ning, Arshia Singh</w:t>
+      </w:r>
+    </w:p>
+    <w:p>
+      <w:pPr>
+        <w:widowControl w:val="0"/>
+        <w:spacing w:line="240" w:lineRule="auto"/>
+        <w:contextualSpacing w:val="0"/>
+        <w:jc w:val="center"/>
+        <w:rPr>
+          <w:rFonts w:ascii="Times New Roman" w:cs="Times New Roman" w:eastAsia="Times New Roman" w:hAnsi="Times New Roman"/>
+          <w:color w:val="212121"/>
+          <w:sz w:val="72"/>
+          <w:szCs w:val="72"/>
+        </w:rPr>
+      </w:pPr>
+      <w:r>
+        <w:rPr>
+          <w:rtl w:val="0"/>
+        </w:rPr>
+      </w:r>
+    </w:p>
+    <w:p>
+      <w:pPr>
+        <w:spacing w:line="360" w:lineRule="auto"/>
+        <w:ind w:left="0" w:firstLine="0"/>
+        <w:contextualSpacing w:val="0"/>
+        <w:rPr>
+          <w:rFonts w:ascii="Times New Roman" w:cs="Times New Roman" w:eastAsia="Times New Roman" w:hAnsi="Times New Roman"/>
+          <w:b w:val="1"/>
+          <w:sz w:val="24"/>
+          <w:szCs w:val="24"/>
+          <w:u w:val="single"/>
+        </w:rPr>
+      </w:pPr>
+      <w:r>
+        <w:rPr>
+          <w:rtl w:val="0"/>
+        </w:rPr>
+      </w:r>
+    </w:p>
+    <w:p>
+      <w:pPr>
+        <w:spacing w:line="360" w:lineRule="auto"/>
+        <w:ind w:left="0" w:firstLine="0"/>
+        <w:contextualSpacing w:val="0"/>
+        <w:rPr>
+          <w:rFonts w:ascii="Times New Roman" w:cs="Times New Roman" w:eastAsia="Times New Roman" w:hAnsi="Times New Roman"/>
+          <w:b w:val="1"/>
+          <w:sz w:val="24"/>
+          <w:szCs w:val="24"/>
+          <w:u w:val="single"/>
+        </w:rPr>
+      </w:pPr>
+      <w:r>
+        <w:br w:type="page"/>
+      </w:r>
+      <w:r>
+        <w:rPr>
+          <w:rtl w:val="0"/>
+        </w:rPr>
+      </w:r>
+    </w:p>
     <w:p>
       <w:pPr>
         <w:spacing w:line="360" w:lineRule="auto"/>
@@ -3733,12 +4030,55 @@
       </w:r>
     </w:p>
     <w:sectPr>
+      <w:footerReference r:id="rId10" w:type="default"/>
+      <w:footerReference r:id="rId11" w:type="first"/>
       <w:pgSz w:h="15840" w:w="12240"/>
       <w:pgMar w:bottom="1440" w:top="1440" w:left="1440" w:right="1440" w:header="0" w:footer="720"/>
-      <w:pgNumType w:start="1"/>
+      <w:pgNumType w:start="0"/>
+      <w:titlePg w:val="1"/>
     </w:sectPr>
   </w:body>
 </w:document>
+</file>
+
+<file path=word/footer1.xml><?xml version="1.0" encoding="utf-8"?>
+<w:ftr xmlns:mc="http://schemas.openxmlformats.org/markup-compatibility/2006" xmlns:o="urn:schemas-microsoft-com:office:office" xmlns:r="http://schemas.openxmlformats.org/officeDocument/2006/relationships" xmlns:m="http://schemas.openxmlformats.org/officeDocument/2006/math" xmlns:v="urn:schemas-microsoft-com:vml" xmlns:wp="http://schemas.openxmlformats.org/drawingml/2006/wordprocessingDrawing" xmlns:w10="urn:schemas-microsoft-com:office:word" xmlns:w="http://schemas.openxmlformats.org/wordprocessingml/2006/main" xmlns:wne="http://schemas.microsoft.com/office/word/2006/wordml" xmlns:sl="http://schemas.openxmlformats.org/schemaLibrary/2006/main" xmlns:a="http://schemas.openxmlformats.org/drawingml/2006/main" xmlns:pic="http://schemas.openxmlformats.org/drawingml/2006/picture" xmlns:c="http://schemas.openxmlformats.org/drawingml/2006/chart" xmlns:lc="http://schemas.openxmlformats.org/drawingml/2006/lockedCanvas" xmlns:dgm="http://schemas.openxmlformats.org/drawingml/2006/diagram" xmlns:wps="http://schemas.microsoft.com/office/word/2010/wordprocessingShape" xmlns:wpg="http://schemas.microsoft.com/office/word/2010/wordprocessingGroup" xmlns:w14="http://schemas.microsoft.com/office/word/2010/wordml" xmlns:w15="http://schemas.microsoft.com/office/word/2012/wordml">
+  <w:p>
+    <w:pPr>
+      <w:contextualSpacing w:val="0"/>
+      <w:rPr/>
+    </w:pPr>
+    <w:r>
+      <w:rPr>
+        <w:rtl w:val="0"/>
+      </w:rPr>
+    </w:r>
+  </w:p>
+</w:ftr>
+</file>
+
+<file path=word/footer2.xml><?xml version="1.0" encoding="utf-8"?>
+<w:ftr xmlns:mc="http://schemas.openxmlformats.org/markup-compatibility/2006" xmlns:o="urn:schemas-microsoft-com:office:office" xmlns:r="http://schemas.openxmlformats.org/officeDocument/2006/relationships" xmlns:m="http://schemas.openxmlformats.org/officeDocument/2006/math" xmlns:v="urn:schemas-microsoft-com:vml" xmlns:wp="http://schemas.openxmlformats.org/drawingml/2006/wordprocessingDrawing" xmlns:w10="urn:schemas-microsoft-com:office:word" xmlns:w="http://schemas.openxmlformats.org/wordprocessingml/2006/main" xmlns:wne="http://schemas.microsoft.com/office/word/2006/wordml" xmlns:sl="http://schemas.openxmlformats.org/schemaLibrary/2006/main" xmlns:a="http://schemas.openxmlformats.org/drawingml/2006/main" xmlns:pic="http://schemas.openxmlformats.org/drawingml/2006/picture" xmlns:c="http://schemas.openxmlformats.org/drawingml/2006/chart" xmlns:lc="http://schemas.openxmlformats.org/drawingml/2006/lockedCanvas" xmlns:dgm="http://schemas.openxmlformats.org/drawingml/2006/diagram" xmlns:wps="http://schemas.microsoft.com/office/word/2010/wordprocessingShape" xmlns:wpg="http://schemas.microsoft.com/office/word/2010/wordprocessingGroup" xmlns:w14="http://schemas.microsoft.com/office/word/2010/wordml" xmlns:w15="http://schemas.microsoft.com/office/word/2012/wordml">
+  <w:p>
+    <w:pPr>
+      <w:contextualSpacing w:val="0"/>
+      <w:jc w:val="right"/>
+      <w:rPr/>
+    </w:pPr>
+    <w:r>
+      <w:rPr/>
+      <w:fldChar w:fldCharType="begin"/>
+      <w:instrText xml:space="preserve">PAGE</w:instrText>
+      <w:fldChar w:fldCharType="separate"/>
+      <w:fldChar w:fldCharType="end"/>
+    </w:r>
+    <w:r>
+      <w:rPr>
+        <w:rtl w:val="0"/>
+      </w:rPr>
+    </w:r>
+  </w:p>
+</w:ftr>
 </file>
 
 <file path=word/numbering.xml><?xml version="1.0" encoding="utf-8"?>

</xml_diff>